<commit_message>
added in docs on how to run the project
</commit_message>
<xml_diff>
--- a/docs.docx
+++ b/docs.docx
@@ -96,6 +96,591 @@
     <w:p>
       <w:pPr>
         <w:shd w:val="clear" w:color="auto" w:fill="FFFFFF" w:themeFill="background1"/>
+        <w:spacing w:after="300" w:line="240" w:lineRule="auto"/>
+        <w:rPr>
+          <w:rFonts w:ascii="Segoe UI" w:eastAsia="Times New Roman" w:hAnsi="Segoe UI" w:cs="Segoe UI"/>
+          <w:b/>
+          <w:bCs/>
+          <w:color w:val="000000" w:themeColor="text1"/>
+          <w:kern w:val="0"/>
+          <w:sz w:val="32"/>
+          <w:szCs w:val="32"/>
+          <w:lang w:val="en-US" w:eastAsia="en-SE"/>
+          <w14:ligatures w14:val="none"/>
+        </w:rPr>
+      </w:pPr>
+      <w:r>
+        <w:rPr>
+          <w:rFonts w:ascii="Segoe UI" w:eastAsia="Times New Roman" w:hAnsi="Segoe UI" w:cs="Segoe UI"/>
+          <w:b/>
+          <w:bCs/>
+          <w:color w:val="000000" w:themeColor="text1"/>
+          <w:kern w:val="0"/>
+          <w:sz w:val="32"/>
+          <w:szCs w:val="32"/>
+          <w:lang w:val="en-US" w:eastAsia="en-SE"/>
+          <w14:ligatures w14:val="none"/>
+        </w:rPr>
+        <w:t xml:space="preserve">Start the project: </w:t>
+      </w:r>
+    </w:p>
+    <w:p>
+      <w:pPr>
+        <w:shd w:val="clear" w:color="auto" w:fill="FFFFFF" w:themeFill="background1"/>
+        <w:spacing w:after="300" w:line="240" w:lineRule="auto"/>
+        <w:rPr>
+          <w:rFonts w:ascii="Segoe UI" w:eastAsia="Times New Roman" w:hAnsi="Segoe UI" w:cs="Segoe UI"/>
+          <w:b/>
+          <w:bCs/>
+          <w:color w:val="000000" w:themeColor="text1"/>
+          <w:kern w:val="0"/>
+          <w:sz w:val="24"/>
+          <w:szCs w:val="24"/>
+          <w:lang w:val="en-US" w:eastAsia="en-SE"/>
+          <w14:ligatures w14:val="none"/>
+        </w:rPr>
+      </w:pPr>
+      <w:r>
+        <w:rPr>
+          <w:rFonts w:ascii="Segoe UI" w:eastAsia="Times New Roman" w:hAnsi="Segoe UI" w:cs="Segoe UI"/>
+          <w:b/>
+          <w:bCs/>
+          <w:color w:val="000000" w:themeColor="text1"/>
+          <w:kern w:val="0"/>
+          <w:sz w:val="24"/>
+          <w:szCs w:val="24"/>
+          <w:lang w:val="en-US" w:eastAsia="en-SE"/>
+          <w14:ligatures w14:val="none"/>
+        </w:rPr>
+        <w:t xml:space="preserve">Frontend - </w:t>
+      </w:r>
+      <w:proofErr w:type="gramStart"/>
+      <w:r>
+        <w:rPr>
+          <w:rFonts w:ascii="Segoe UI" w:eastAsia="Times New Roman" w:hAnsi="Segoe UI" w:cs="Segoe UI"/>
+          <w:b/>
+          <w:bCs/>
+          <w:color w:val="000000" w:themeColor="text1"/>
+          <w:kern w:val="0"/>
+          <w:sz w:val="24"/>
+          <w:szCs w:val="24"/>
+          <w:lang w:val="en-US" w:eastAsia="en-SE"/>
+          <w14:ligatures w14:val="none"/>
+        </w:rPr>
+        <w:t>Directory :</w:t>
+      </w:r>
+      <w:proofErr w:type="gramEnd"/>
+      <w:r>
+        <w:rPr>
+          <w:rFonts w:ascii="Segoe UI" w:eastAsia="Times New Roman" w:hAnsi="Segoe UI" w:cs="Segoe UI"/>
+          <w:b/>
+          <w:bCs/>
+          <w:color w:val="000000" w:themeColor="text1"/>
+          <w:kern w:val="0"/>
+          <w:sz w:val="24"/>
+          <w:szCs w:val="24"/>
+          <w:lang w:val="en-US" w:eastAsia="en-SE"/>
+          <w14:ligatures w14:val="none"/>
+        </w:rPr>
+        <w:t xml:space="preserve"> </w:t>
+      </w:r>
+      <w:proofErr w:type="spellStart"/>
+      <w:r>
+        <w:rPr>
+          <w:rFonts w:ascii="Segoe UI" w:eastAsia="Times New Roman" w:hAnsi="Segoe UI" w:cs="Segoe UI"/>
+          <w:b/>
+          <w:bCs/>
+          <w:color w:val="000000" w:themeColor="text1"/>
+          <w:kern w:val="0"/>
+          <w:sz w:val="24"/>
+          <w:szCs w:val="24"/>
+          <w:lang w:val="en-US" w:eastAsia="en-SE"/>
+          <w14:ligatures w14:val="none"/>
+        </w:rPr>
+        <w:t>ProvTestStartUp</w:t>
+      </w:r>
+      <w:proofErr w:type="spellEnd"/>
+      <w:r>
+        <w:rPr>
+          <w:rFonts w:ascii="Segoe UI" w:eastAsia="Times New Roman" w:hAnsi="Segoe UI" w:cs="Segoe UI"/>
+          <w:b/>
+          <w:bCs/>
+          <w:color w:val="000000" w:themeColor="text1"/>
+          <w:kern w:val="0"/>
+          <w:sz w:val="24"/>
+          <w:szCs w:val="24"/>
+          <w:lang w:val="en-US" w:eastAsia="en-SE"/>
+          <w14:ligatures w14:val="none"/>
+        </w:rPr>
+        <w:t>\</w:t>
+      </w:r>
+      <w:proofErr w:type="spellStart"/>
+      <w:r>
+        <w:rPr>
+          <w:rFonts w:ascii="Segoe UI" w:eastAsia="Times New Roman" w:hAnsi="Segoe UI" w:cs="Segoe UI"/>
+          <w:b/>
+          <w:bCs/>
+          <w:color w:val="000000" w:themeColor="text1"/>
+          <w:kern w:val="0"/>
+          <w:sz w:val="24"/>
+          <w:szCs w:val="24"/>
+          <w:lang w:val="en-US" w:eastAsia="en-SE"/>
+          <w14:ligatures w14:val="none"/>
+        </w:rPr>
+        <w:t>src</w:t>
+      </w:r>
+      <w:proofErr w:type="spellEnd"/>
+      <w:r>
+        <w:rPr>
+          <w:rFonts w:ascii="Segoe UI" w:eastAsia="Times New Roman" w:hAnsi="Segoe UI" w:cs="Segoe UI"/>
+          <w:b/>
+          <w:bCs/>
+          <w:color w:val="000000" w:themeColor="text1"/>
+          <w:kern w:val="0"/>
+          <w:sz w:val="24"/>
+          <w:szCs w:val="24"/>
+          <w:lang w:val="en-US" w:eastAsia="en-SE"/>
+          <w14:ligatures w14:val="none"/>
+        </w:rPr>
+        <w:t>\Web\client</w:t>
+      </w:r>
+    </w:p>
+    <w:p>
+      <w:pPr>
+        <w:shd w:val="clear" w:color="auto" w:fill="FFFFFF" w:themeFill="background1"/>
+        <w:spacing w:after="300" w:line="240" w:lineRule="auto"/>
+        <w:rPr>
+          <w:rFonts w:ascii="Segoe UI" w:eastAsia="Times New Roman" w:hAnsi="Segoe UI" w:cs="Segoe UI"/>
+          <w:color w:val="000000" w:themeColor="text1"/>
+          <w:kern w:val="0"/>
+          <w:sz w:val="24"/>
+          <w:szCs w:val="24"/>
+          <w:lang w:val="en-US" w:eastAsia="en-SE"/>
+          <w14:ligatures w14:val="none"/>
+        </w:rPr>
+      </w:pPr>
+      <w:proofErr w:type="spellStart"/>
+      <w:r>
+        <w:rPr>
+          <w:rFonts w:ascii="Segoe UI" w:eastAsia="Times New Roman" w:hAnsi="Segoe UI" w:cs="Segoe UI"/>
+          <w:color w:val="000000" w:themeColor="text1"/>
+          <w:kern w:val="0"/>
+          <w:sz w:val="24"/>
+          <w:szCs w:val="24"/>
+          <w:lang w:val="en-US" w:eastAsia="en-SE"/>
+          <w14:ligatures w14:val="none"/>
+        </w:rPr>
+        <w:t>n</w:t>
+      </w:r>
+      <w:r>
+        <w:rPr>
+          <w:rFonts w:ascii="Segoe UI" w:eastAsia="Times New Roman" w:hAnsi="Segoe UI" w:cs="Segoe UI"/>
+          <w:color w:val="000000" w:themeColor="text1"/>
+          <w:kern w:val="0"/>
+          <w:sz w:val="24"/>
+          <w:szCs w:val="24"/>
+          <w:lang w:val="en-US" w:eastAsia="en-SE"/>
+          <w14:ligatures w14:val="none"/>
+        </w:rPr>
+        <w:t>pm</w:t>
+      </w:r>
+      <w:proofErr w:type="spellEnd"/>
+      <w:r>
+        <w:rPr>
+          <w:rFonts w:ascii="Segoe UI" w:eastAsia="Times New Roman" w:hAnsi="Segoe UI" w:cs="Segoe UI"/>
+          <w:color w:val="000000" w:themeColor="text1"/>
+          <w:kern w:val="0"/>
+          <w:sz w:val="24"/>
+          <w:szCs w:val="24"/>
+          <w:lang w:val="en-US" w:eastAsia="en-SE"/>
+          <w14:ligatures w14:val="none"/>
+        </w:rPr>
+        <w:t xml:space="preserve"> </w:t>
+      </w:r>
+      <w:proofErr w:type="gramStart"/>
+      <w:r>
+        <w:rPr>
+          <w:rFonts w:ascii="Segoe UI" w:eastAsia="Times New Roman" w:hAnsi="Segoe UI" w:cs="Segoe UI"/>
+          <w:color w:val="000000" w:themeColor="text1"/>
+          <w:kern w:val="0"/>
+          <w:sz w:val="24"/>
+          <w:szCs w:val="24"/>
+          <w:lang w:val="en-US" w:eastAsia="en-SE"/>
+          <w14:ligatures w14:val="none"/>
+        </w:rPr>
+        <w:t>install</w:t>
+      </w:r>
+      <w:proofErr w:type="gramEnd"/>
+      <w:r>
+        <w:rPr>
+          <w:rFonts w:ascii="Segoe UI" w:eastAsia="Times New Roman" w:hAnsi="Segoe UI" w:cs="Segoe UI"/>
+          <w:color w:val="000000" w:themeColor="text1"/>
+          <w:kern w:val="0"/>
+          <w:sz w:val="24"/>
+          <w:szCs w:val="24"/>
+          <w:lang w:val="en-US" w:eastAsia="en-SE"/>
+          <w14:ligatures w14:val="none"/>
+        </w:rPr>
+        <w:t xml:space="preserve"> </w:t>
+      </w:r>
+    </w:p>
+    <w:p>
+      <w:pPr>
+        <w:shd w:val="clear" w:color="auto" w:fill="FFFFFF" w:themeFill="background1"/>
+        <w:spacing w:after="300" w:line="240" w:lineRule="auto"/>
+        <w:rPr>
+          <w:rFonts w:ascii="Segoe UI" w:eastAsia="Times New Roman" w:hAnsi="Segoe UI" w:cs="Segoe UI"/>
+          <w:color w:val="000000" w:themeColor="text1"/>
+          <w:kern w:val="0"/>
+          <w:sz w:val="24"/>
+          <w:szCs w:val="24"/>
+          <w:lang w:val="en-US" w:eastAsia="en-SE"/>
+          <w14:ligatures w14:val="none"/>
+        </w:rPr>
+      </w:pPr>
+      <w:proofErr w:type="spellStart"/>
+      <w:r>
+        <w:rPr>
+          <w:rFonts w:ascii="Segoe UI" w:eastAsia="Times New Roman" w:hAnsi="Segoe UI" w:cs="Segoe UI"/>
+          <w:color w:val="000000" w:themeColor="text1"/>
+          <w:kern w:val="0"/>
+          <w:sz w:val="24"/>
+          <w:szCs w:val="24"/>
+          <w:lang w:val="en-US" w:eastAsia="en-SE"/>
+          <w14:ligatures w14:val="none"/>
+        </w:rPr>
+        <w:t>n</w:t>
+      </w:r>
+      <w:r>
+        <w:rPr>
+          <w:rFonts w:ascii="Segoe UI" w:eastAsia="Times New Roman" w:hAnsi="Segoe UI" w:cs="Segoe UI"/>
+          <w:color w:val="000000" w:themeColor="text1"/>
+          <w:kern w:val="0"/>
+          <w:sz w:val="24"/>
+          <w:szCs w:val="24"/>
+          <w:lang w:val="en-US" w:eastAsia="en-SE"/>
+          <w14:ligatures w14:val="none"/>
+        </w:rPr>
+        <w:t>pm</w:t>
+      </w:r>
+      <w:proofErr w:type="spellEnd"/>
+      <w:r>
+        <w:rPr>
+          <w:rFonts w:ascii="Segoe UI" w:eastAsia="Times New Roman" w:hAnsi="Segoe UI" w:cs="Segoe UI"/>
+          <w:color w:val="000000" w:themeColor="text1"/>
+          <w:kern w:val="0"/>
+          <w:sz w:val="24"/>
+          <w:szCs w:val="24"/>
+          <w:lang w:val="en-US" w:eastAsia="en-SE"/>
+          <w14:ligatures w14:val="none"/>
+        </w:rPr>
+        <w:t xml:space="preserve"> </w:t>
+      </w:r>
+      <w:proofErr w:type="gramStart"/>
+      <w:r>
+        <w:rPr>
+          <w:rFonts w:ascii="Segoe UI" w:eastAsia="Times New Roman" w:hAnsi="Segoe UI" w:cs="Segoe UI"/>
+          <w:color w:val="000000" w:themeColor="text1"/>
+          <w:kern w:val="0"/>
+          <w:sz w:val="24"/>
+          <w:szCs w:val="24"/>
+          <w:lang w:val="en-US" w:eastAsia="en-SE"/>
+          <w14:ligatures w14:val="none"/>
+        </w:rPr>
+        <w:t>start</w:t>
+      </w:r>
+      <w:proofErr w:type="gramEnd"/>
+    </w:p>
+    <w:p>
+      <w:pPr>
+        <w:shd w:val="clear" w:color="auto" w:fill="FFFFFF" w:themeFill="background1"/>
+        <w:spacing w:after="300" w:line="240" w:lineRule="auto"/>
+        <w:rPr>
+          <w:rFonts w:ascii="Segoe UI" w:eastAsia="Times New Roman" w:hAnsi="Segoe UI" w:cs="Segoe UI"/>
+          <w:color w:val="000000" w:themeColor="text1"/>
+          <w:kern w:val="0"/>
+          <w:sz w:val="24"/>
+          <w:szCs w:val="24"/>
+          <w:lang w:val="en-US" w:eastAsia="en-SE"/>
+          <w14:ligatures w14:val="none"/>
+        </w:rPr>
+      </w:pPr>
+      <w:proofErr w:type="spellStart"/>
+      <w:r>
+        <w:rPr>
+          <w:rFonts w:ascii="Segoe UI" w:eastAsia="Times New Roman" w:hAnsi="Segoe UI" w:cs="Segoe UI"/>
+          <w:color w:val="000000" w:themeColor="text1"/>
+          <w:kern w:val="0"/>
+          <w:sz w:val="24"/>
+          <w:szCs w:val="24"/>
+          <w:lang w:val="en-US" w:eastAsia="en-SE"/>
+          <w14:ligatures w14:val="none"/>
+        </w:rPr>
+        <w:t>n</w:t>
+      </w:r>
+      <w:r>
+        <w:rPr>
+          <w:rFonts w:ascii="Segoe UI" w:eastAsia="Times New Roman" w:hAnsi="Segoe UI" w:cs="Segoe UI"/>
+          <w:color w:val="000000" w:themeColor="text1"/>
+          <w:kern w:val="0"/>
+          <w:sz w:val="24"/>
+          <w:szCs w:val="24"/>
+          <w:lang w:val="en-US" w:eastAsia="en-SE"/>
+          <w14:ligatures w14:val="none"/>
+        </w:rPr>
+        <w:t>pm</w:t>
+      </w:r>
+      <w:proofErr w:type="spellEnd"/>
+      <w:r>
+        <w:rPr>
+          <w:rFonts w:ascii="Segoe UI" w:eastAsia="Times New Roman" w:hAnsi="Segoe UI" w:cs="Segoe UI"/>
+          <w:color w:val="000000" w:themeColor="text1"/>
+          <w:kern w:val="0"/>
+          <w:sz w:val="24"/>
+          <w:szCs w:val="24"/>
+          <w:lang w:val="en-US" w:eastAsia="en-SE"/>
+          <w14:ligatures w14:val="none"/>
+        </w:rPr>
+        <w:t xml:space="preserve"> test</w:t>
+      </w:r>
+    </w:p>
+    <w:p>
+      <w:pPr>
+        <w:shd w:val="clear" w:color="auto" w:fill="FFFFFF" w:themeFill="background1"/>
+        <w:spacing w:after="300" w:line="240" w:lineRule="auto"/>
+        <w:rPr>
+          <w:rFonts w:ascii="Segoe UI" w:eastAsia="Times New Roman" w:hAnsi="Segoe UI" w:cs="Segoe UI"/>
+          <w:b/>
+          <w:bCs/>
+          <w:color w:val="000000" w:themeColor="text1"/>
+          <w:kern w:val="0"/>
+          <w:sz w:val="24"/>
+          <w:szCs w:val="24"/>
+          <w:lang w:val="en-US" w:eastAsia="en-SE"/>
+          <w14:ligatures w14:val="none"/>
+        </w:rPr>
+      </w:pPr>
+      <w:r>
+        <w:rPr>
+          <w:rFonts w:ascii="Segoe UI" w:eastAsia="Times New Roman" w:hAnsi="Segoe UI" w:cs="Segoe UI"/>
+          <w:b/>
+          <w:bCs/>
+          <w:color w:val="000000" w:themeColor="text1"/>
+          <w:kern w:val="0"/>
+          <w:sz w:val="24"/>
+          <w:szCs w:val="24"/>
+          <w:lang w:val="en-US" w:eastAsia="en-SE"/>
+          <w14:ligatures w14:val="none"/>
+        </w:rPr>
+        <w:t xml:space="preserve">Backend – Directory: </w:t>
+      </w:r>
+      <w:proofErr w:type="spellStart"/>
+      <w:r>
+        <w:rPr>
+          <w:rFonts w:ascii="Segoe UI" w:eastAsia="Times New Roman" w:hAnsi="Segoe UI" w:cs="Segoe UI"/>
+          <w:b/>
+          <w:bCs/>
+          <w:color w:val="000000" w:themeColor="text1"/>
+          <w:kern w:val="0"/>
+          <w:sz w:val="24"/>
+          <w:szCs w:val="24"/>
+          <w:lang w:val="en-US" w:eastAsia="en-SE"/>
+          <w14:ligatures w14:val="none"/>
+        </w:rPr>
+        <w:t>ProvTestStartUp</w:t>
+      </w:r>
+      <w:proofErr w:type="spellEnd"/>
+      <w:r>
+        <w:rPr>
+          <w:rFonts w:ascii="Segoe UI" w:eastAsia="Times New Roman" w:hAnsi="Segoe UI" w:cs="Segoe UI"/>
+          <w:b/>
+          <w:bCs/>
+          <w:color w:val="000000" w:themeColor="text1"/>
+          <w:kern w:val="0"/>
+          <w:sz w:val="24"/>
+          <w:szCs w:val="24"/>
+          <w:lang w:val="en-US" w:eastAsia="en-SE"/>
+          <w14:ligatures w14:val="none"/>
+        </w:rPr>
+        <w:t>\</w:t>
+      </w:r>
+      <w:proofErr w:type="spellStart"/>
+      <w:r>
+        <w:rPr>
+          <w:rFonts w:ascii="Segoe UI" w:eastAsia="Times New Roman" w:hAnsi="Segoe UI" w:cs="Segoe UI"/>
+          <w:b/>
+          <w:bCs/>
+          <w:color w:val="000000" w:themeColor="text1"/>
+          <w:kern w:val="0"/>
+          <w:sz w:val="24"/>
+          <w:szCs w:val="24"/>
+          <w:lang w:val="en-US" w:eastAsia="en-SE"/>
+          <w14:ligatures w14:val="none"/>
+        </w:rPr>
+        <w:t>src</w:t>
+      </w:r>
+      <w:proofErr w:type="spellEnd"/>
+      <w:r>
+        <w:rPr>
+          <w:rFonts w:ascii="Segoe UI" w:eastAsia="Times New Roman" w:hAnsi="Segoe UI" w:cs="Segoe UI"/>
+          <w:b/>
+          <w:bCs/>
+          <w:color w:val="000000" w:themeColor="text1"/>
+          <w:kern w:val="0"/>
+          <w:sz w:val="24"/>
+          <w:szCs w:val="24"/>
+          <w:lang w:val="en-US" w:eastAsia="en-SE"/>
+          <w14:ligatures w14:val="none"/>
+        </w:rPr>
+        <w:t>\</w:t>
+      </w:r>
+      <w:r>
+        <w:rPr>
+          <w:rFonts w:ascii="Segoe UI" w:eastAsia="Times New Roman" w:hAnsi="Segoe UI" w:cs="Segoe UI"/>
+          <w:b/>
+          <w:bCs/>
+          <w:color w:val="000000" w:themeColor="text1"/>
+          <w:kern w:val="0"/>
+          <w:sz w:val="24"/>
+          <w:szCs w:val="24"/>
+          <w:lang w:val="en-US" w:eastAsia="en-SE"/>
+          <w14:ligatures w14:val="none"/>
+        </w:rPr>
+        <w:t>Core</w:t>
+      </w:r>
+    </w:p>
+    <w:p>
+      <w:pPr>
+        <w:shd w:val="clear" w:color="auto" w:fill="FFFFFF" w:themeFill="background1"/>
+        <w:spacing w:after="300" w:line="240" w:lineRule="auto"/>
+        <w:rPr>
+          <w:rFonts w:ascii="Segoe UI" w:eastAsia="Times New Roman" w:hAnsi="Segoe UI" w:cs="Segoe UI"/>
+          <w:color w:val="000000" w:themeColor="text1"/>
+          <w:kern w:val="0"/>
+          <w:sz w:val="24"/>
+          <w:szCs w:val="24"/>
+          <w:lang w:val="en-US" w:eastAsia="en-SE"/>
+          <w14:ligatures w14:val="none"/>
+        </w:rPr>
+      </w:pPr>
+      <w:r>
+        <w:rPr>
+          <w:rFonts w:ascii="Segoe UI" w:eastAsia="Times New Roman" w:hAnsi="Segoe UI" w:cs="Segoe UI"/>
+          <w:color w:val="000000" w:themeColor="text1"/>
+          <w:kern w:val="0"/>
+          <w:sz w:val="24"/>
+          <w:szCs w:val="24"/>
+          <w:lang w:val="en-US" w:eastAsia="en-SE"/>
+          <w14:ligatures w14:val="none"/>
+        </w:rPr>
+        <w:t xml:space="preserve">Dotnet </w:t>
+      </w:r>
+      <w:proofErr w:type="gramStart"/>
+      <w:r>
+        <w:rPr>
+          <w:rFonts w:ascii="Segoe UI" w:eastAsia="Times New Roman" w:hAnsi="Segoe UI" w:cs="Segoe UI"/>
+          <w:color w:val="000000" w:themeColor="text1"/>
+          <w:kern w:val="0"/>
+          <w:sz w:val="24"/>
+          <w:szCs w:val="24"/>
+          <w:lang w:val="en-US" w:eastAsia="en-SE"/>
+          <w14:ligatures w14:val="none"/>
+        </w:rPr>
+        <w:t>run</w:t>
+      </w:r>
+      <w:proofErr w:type="gramEnd"/>
+    </w:p>
+    <w:p>
+      <w:pPr>
+        <w:shd w:val="clear" w:color="auto" w:fill="FFFFFF" w:themeFill="background1"/>
+        <w:spacing w:after="300" w:line="240" w:lineRule="auto"/>
+        <w:rPr>
+          <w:rFonts w:ascii="Segoe UI" w:eastAsia="Times New Roman" w:hAnsi="Segoe UI" w:cs="Segoe UI"/>
+          <w:b/>
+          <w:bCs/>
+          <w:color w:val="000000" w:themeColor="text1"/>
+          <w:kern w:val="0"/>
+          <w:sz w:val="24"/>
+          <w:szCs w:val="24"/>
+          <w:lang w:val="en-US" w:eastAsia="en-SE"/>
+          <w14:ligatures w14:val="none"/>
+        </w:rPr>
+      </w:pPr>
+      <w:r>
+        <w:rPr>
+          <w:rFonts w:ascii="Segoe UI" w:eastAsia="Times New Roman" w:hAnsi="Segoe UI" w:cs="Segoe UI"/>
+          <w:b/>
+          <w:bCs/>
+          <w:color w:val="000000" w:themeColor="text1"/>
+          <w:kern w:val="0"/>
+          <w:sz w:val="24"/>
+          <w:szCs w:val="24"/>
+          <w:lang w:val="en-US" w:eastAsia="en-SE"/>
+          <w14:ligatures w14:val="none"/>
+        </w:rPr>
+        <w:t>Run tests:</w:t>
+      </w:r>
+      <w:r>
+        <w:rPr>
+          <w:rFonts w:ascii="Segoe UI" w:eastAsia="Times New Roman" w:hAnsi="Segoe UI" w:cs="Segoe UI"/>
+          <w:b/>
+          <w:bCs/>
+          <w:color w:val="000000" w:themeColor="text1"/>
+          <w:kern w:val="0"/>
+          <w:sz w:val="24"/>
+          <w:szCs w:val="24"/>
+          <w:lang w:val="en-US" w:eastAsia="en-SE"/>
+          <w14:ligatures w14:val="none"/>
+        </w:rPr>
+        <w:t xml:space="preserve"> </w:t>
+      </w:r>
+      <w:r>
+        <w:rPr>
+          <w:rFonts w:ascii="Segoe UI" w:eastAsia="Times New Roman" w:hAnsi="Segoe UI" w:cs="Segoe UI"/>
+          <w:color w:val="000000" w:themeColor="text1"/>
+          <w:kern w:val="0"/>
+          <w:sz w:val="24"/>
+          <w:szCs w:val="24"/>
+          <w:lang w:val="en-US" w:eastAsia="en-SE"/>
+          <w14:ligatures w14:val="none"/>
+        </w:rPr>
+        <w:t xml:space="preserve">dotnet </w:t>
+      </w:r>
+      <w:proofErr w:type="gramStart"/>
+      <w:r>
+        <w:rPr>
+          <w:rFonts w:ascii="Segoe UI" w:eastAsia="Times New Roman" w:hAnsi="Segoe UI" w:cs="Segoe UI"/>
+          <w:color w:val="000000" w:themeColor="text1"/>
+          <w:kern w:val="0"/>
+          <w:sz w:val="24"/>
+          <w:szCs w:val="24"/>
+          <w:lang w:val="en-US" w:eastAsia="en-SE"/>
+          <w14:ligatures w14:val="none"/>
+        </w:rPr>
+        <w:t>test</w:t>
+      </w:r>
+      <w:proofErr w:type="gramEnd"/>
+    </w:p>
+    <w:p>
+      <w:pPr>
+        <w:shd w:val="clear" w:color="auto" w:fill="FFFFFF" w:themeFill="background1"/>
+        <w:spacing w:after="300" w:line="240" w:lineRule="auto"/>
+        <w:rPr>
+          <w:rFonts w:ascii="Segoe UI" w:eastAsia="Times New Roman" w:hAnsi="Segoe UI" w:cs="Segoe UI"/>
+          <w:b/>
+          <w:bCs/>
+          <w:color w:val="000000" w:themeColor="text1"/>
+          <w:kern w:val="0"/>
+          <w:sz w:val="24"/>
+          <w:szCs w:val="24"/>
+          <w:lang w:val="en-US" w:eastAsia="en-SE"/>
+          <w14:ligatures w14:val="none"/>
+        </w:rPr>
+      </w:pPr>
+    </w:p>
+    <w:p>
+      <w:pPr>
+        <w:shd w:val="clear" w:color="auto" w:fill="FFFFFF" w:themeFill="background1"/>
         <w:spacing w:before="100" w:beforeAutospacing="1" w:after="100" w:afterAutospacing="1" w:line="240" w:lineRule="auto"/>
         <w:outlineLvl w:val="1"/>
         <w:rPr>
@@ -389,6 +974,7 @@
           <w:lang w:eastAsia="en-SE"/>
           <w14:ligatures w14:val="none"/>
         </w:rPr>
+        <w:lastRenderedPageBreak/>
         <w:t>Technology Stack</w:t>
       </w:r>
     </w:p>
@@ -773,7 +1359,6 @@
           <w:lang w:eastAsia="en-SE"/>
           <w14:ligatures w14:val="none"/>
         </w:rPr>
-        <w:lastRenderedPageBreak/>
         <w:t>Product Listing Endpoint</w:t>
       </w:r>
       <w:r>
@@ -1303,6 +1888,7 @@
           <w:lang w:eastAsia="en-SE"/>
           <w14:ligatures w14:val="none"/>
         </w:rPr>
+        <w:lastRenderedPageBreak/>
         <w:t>Identity</w:t>
       </w:r>
       <w:r>

</xml_diff>